<commit_message>
Update car base definition
</commit_message>
<xml_diff>
--- a/Documentations/车型库定义规则.docx
+++ b/Documentations/车型库定义规则.docx
@@ -24,6 +24,42 @@
           <w:lang w:eastAsia="zh-CN"/>
         </w:rPr>
         <w:t>标准</w:t>
+      </w:r>
+      <w:r>
+        <w:rPr>
+          <w:rFonts w:hint="eastAsia"/>
+          <w:lang w:eastAsia="zh-CN"/>
+        </w:rPr>
+        <w:t>（</w:t>
+      </w:r>
+      <w:r>
+        <w:rPr>
+          <w:rFonts w:hint="eastAsia"/>
+          <w:lang w:eastAsia="zh-CN"/>
+        </w:rPr>
+        <w:t>V1.0</w:t>
+      </w:r>
+      <w:r>
+        <w:rPr>
+          <w:lang w:eastAsia="zh-CN"/>
+        </w:rPr>
+        <w:t>）</w:t>
+      </w:r>
+    </w:p>
+    <w:p>
+      <w:pPr>
+        <w:jc w:val="right"/>
+        <w:rPr>
+          <w:rFonts w:hint="eastAsia"/>
+          <w:lang w:eastAsia="zh-CN"/>
+        </w:rPr>
+      </w:pPr>
+      <w:r>
+        <w:rPr>
+          <w:rFonts w:hint="eastAsia"/>
+          <w:lang w:eastAsia="zh-CN"/>
+        </w:rPr>
+        <w:t>2017-8</w:t>
       </w:r>
     </w:p>
     <w:p>
@@ -43,8 +79,260 @@
           <w:rFonts w:hint="eastAsia"/>
           <w:lang w:eastAsia="zh-CN"/>
         </w:rPr>
+        <w:t>编码</w:t>
+      </w:r>
+      <w:r>
+        <w:rPr>
+          <w:rFonts w:hint="eastAsia"/>
+          <w:lang w:eastAsia="zh-CN"/>
+        </w:rPr>
         <w:t>规则</w:t>
       </w:r>
+    </w:p>
+    <w:p>
+      <w:pPr>
+        <w:pStyle w:val="ListParagraph"/>
+        <w:numPr>
+          <w:ilvl w:val="0"/>
+          <w:numId w:val="5"/>
+        </w:numPr>
+        <w:rPr>
+          <w:rFonts w:hint="eastAsia"/>
+          <w:lang w:eastAsia="zh-CN"/>
+        </w:rPr>
+      </w:pPr>
+      <w:r>
+        <w:rPr>
+          <w:rFonts w:hint="eastAsia"/>
+          <w:lang w:eastAsia="zh-CN"/>
+        </w:rPr>
+        <w:t>编码</w:t>
+      </w:r>
+      <w:r>
+        <w:rPr>
+          <w:rFonts w:hint="eastAsia"/>
+          <w:lang w:eastAsia="zh-CN"/>
+        </w:rPr>
+        <w:t>规则介绍</w:t>
+      </w:r>
+    </w:p>
+    <w:p>
+      <w:pPr>
+        <w:ind w:left="360"/>
+        <w:rPr>
+          <w:rFonts w:hint="eastAsia"/>
+          <w:lang w:eastAsia="zh-CN"/>
+        </w:rPr>
+      </w:pPr>
+    </w:p>
+    <w:p>
+      <w:pPr>
+        <w:pStyle w:val="ListParagraph"/>
+        <w:numPr>
+          <w:ilvl w:val="0"/>
+          <w:numId w:val="5"/>
+        </w:numPr>
+        <w:rPr>
+          <w:rFonts w:hint="eastAsia"/>
+          <w:lang w:eastAsia="zh-CN"/>
+        </w:rPr>
+      </w:pPr>
+      <w:r>
+        <w:rPr>
+          <w:rFonts w:hint="eastAsia"/>
+          <w:lang w:eastAsia="zh-CN"/>
+        </w:rPr>
+        <w:t>品牌</w:t>
+      </w:r>
+      <w:r>
+        <w:rPr>
+          <w:rFonts w:hint="eastAsia"/>
+          <w:lang w:eastAsia="zh-CN"/>
+        </w:rPr>
+        <w:t>编码</w:t>
+      </w:r>
+    </w:p>
+    <w:p>
+      <w:pPr>
+        <w:pStyle w:val="ListParagraph"/>
+        <w:rPr>
+          <w:rFonts w:hint="eastAsia"/>
+          <w:lang w:eastAsia="zh-CN"/>
+        </w:rPr>
+      </w:pPr>
+      <w:r>
+        <w:rPr>
+          <w:rFonts w:hint="eastAsia"/>
+          <w:lang w:eastAsia="zh-CN"/>
+        </w:rPr>
+        <w:t xml:space="preserve">        </w:t>
+      </w:r>
+      <w:r>
+        <w:rPr>
+          <w:rFonts w:hint="eastAsia"/>
+          <w:lang w:eastAsia="zh-CN"/>
+        </w:rPr>
+        <w:t>共包括</w:t>
+      </w:r>
+      <w:r>
+        <w:rPr>
+          <w:rFonts w:hint="eastAsia"/>
+          <w:lang w:eastAsia="zh-CN"/>
+        </w:rPr>
+        <w:t>114</w:t>
+      </w:r>
+      <w:r>
+        <w:rPr>
+          <w:rFonts w:hint="eastAsia"/>
+          <w:lang w:eastAsia="zh-CN"/>
+        </w:rPr>
+        <w:t>个乘用车品牌，和</w:t>
+      </w:r>
+      <w:r>
+        <w:rPr>
+          <w:rFonts w:hint="eastAsia"/>
+          <w:lang w:eastAsia="zh-CN"/>
+        </w:rPr>
+        <w:t>14</w:t>
+      </w:r>
+      <w:r>
+        <w:rPr>
+          <w:rFonts w:hint="eastAsia"/>
+          <w:lang w:eastAsia="zh-CN"/>
+        </w:rPr>
+        <w:t>个商用车品牌</w:t>
+      </w:r>
+      <w:r>
+        <w:rPr>
+          <w:rFonts w:hint="eastAsia"/>
+          <w:lang w:eastAsia="zh-CN"/>
+        </w:rPr>
+        <w:t>。</w:t>
+      </w:r>
+      <w:r>
+        <w:rPr>
+          <w:rFonts w:hint="eastAsia"/>
+          <w:lang w:eastAsia="zh-CN"/>
+        </w:rPr>
+        <w:t>编码长度均采用三位大写英文字母，由产地</w:t>
+      </w:r>
+      <w:r>
+        <w:rPr>
+          <w:rFonts w:hint="eastAsia"/>
+          <w:lang w:eastAsia="zh-CN"/>
+        </w:rPr>
+        <w:t>+</w:t>
+      </w:r>
+      <w:r>
+        <w:rPr>
+          <w:rFonts w:hint="eastAsia"/>
+          <w:lang w:eastAsia="zh-CN"/>
+        </w:rPr>
+        <w:t>品牌首字母组成。</w:t>
+      </w:r>
+      <w:r>
+        <w:rPr>
+          <w:rFonts w:hint="eastAsia"/>
+          <w:lang w:eastAsia="zh-CN"/>
+        </w:rPr>
+        <w:t>详细见附件。</w:t>
+      </w:r>
+    </w:p>
+    <w:p>
+      <w:pPr>
+        <w:pStyle w:val="ListParagraph"/>
+        <w:numPr>
+          <w:ilvl w:val="0"/>
+          <w:numId w:val="5"/>
+        </w:numPr>
+        <w:rPr>
+          <w:rFonts w:hint="eastAsia"/>
+          <w:lang w:eastAsia="zh-CN"/>
+        </w:rPr>
+      </w:pPr>
+      <w:r>
+        <w:rPr>
+          <w:rFonts w:hint="eastAsia"/>
+          <w:lang w:eastAsia="zh-CN"/>
+        </w:rPr>
+        <w:t>汽车类型编码</w:t>
+      </w:r>
+    </w:p>
+    <w:p>
+      <w:pPr>
+        <w:pStyle w:val="ListParagraph"/>
+        <w:rPr>
+          <w:rFonts w:hint="eastAsia"/>
+          <w:lang w:eastAsia="zh-CN"/>
+        </w:rPr>
+      </w:pPr>
+    </w:p>
+    <w:p>
+      <w:pPr>
+        <w:pStyle w:val="ListParagraph"/>
+        <w:numPr>
+          <w:ilvl w:val="0"/>
+          <w:numId w:val="5"/>
+        </w:numPr>
+        <w:rPr>
+          <w:rFonts w:hint="eastAsia"/>
+          <w:lang w:eastAsia="zh-CN"/>
+        </w:rPr>
+      </w:pPr>
+      <w:r>
+        <w:rPr>
+          <w:rFonts w:hint="eastAsia"/>
+          <w:lang w:eastAsia="zh-CN"/>
+        </w:rPr>
+        <w:t>车系编码</w:t>
+      </w:r>
+      <w:bookmarkStart w:id="0" w:name="_GoBack"/>
+      <w:bookmarkEnd w:id="0"/>
+    </w:p>
+    <w:p>
+      <w:pPr>
+        <w:pStyle w:val="ListParagraph"/>
+        <w:rPr>
+          <w:rFonts w:hint="eastAsia"/>
+          <w:lang w:eastAsia="zh-CN"/>
+        </w:rPr>
+      </w:pPr>
+    </w:p>
+    <w:p>
+      <w:pPr>
+        <w:pStyle w:val="ListParagraph"/>
+        <w:numPr>
+          <w:ilvl w:val="0"/>
+          <w:numId w:val="5"/>
+        </w:numPr>
+        <w:rPr>
+          <w:rFonts w:hint="eastAsia"/>
+          <w:lang w:eastAsia="zh-CN"/>
+        </w:rPr>
+      </w:pPr>
+      <w:r>
+        <w:rPr>
+          <w:rFonts w:hint="eastAsia"/>
+          <w:lang w:eastAsia="zh-CN"/>
+        </w:rPr>
+        <w:t>车型编码</w:t>
+      </w:r>
+    </w:p>
+    <w:p>
+      <w:pPr>
+        <w:rPr>
+          <w:lang w:eastAsia="zh-CN"/>
+        </w:rPr>
+      </w:pPr>
+    </w:p>
+    <w:p>
+      <w:pPr>
+        <w:pStyle w:val="ListParagraph"/>
+        <w:rPr>
+          <w:rFonts w:hint="eastAsia"/>
+          <w:lang w:eastAsia="zh-CN"/>
+        </w:rPr>
+      </w:pPr>
     </w:p>
     <w:p>
       <w:pPr>
@@ -54,7 +342,6 @@
           <w:numId w:val="2"/>
         </w:numPr>
         <w:rPr>
-          <w:rFonts w:hint="eastAsia"/>
           <w:lang w:eastAsia="zh-CN"/>
         </w:rPr>
       </w:pPr>
@@ -74,7 +361,6 @@
           <w:numId w:val="3"/>
         </w:numPr>
         <w:rPr>
-          <w:rFonts w:hint="eastAsia"/>
           <w:lang w:eastAsia="zh-CN"/>
         </w:rPr>
       </w:pPr>
@@ -92,15 +378,12 @@
         </w:rPr>
         <w:t>科技</w:t>
       </w:r>
-      <w:bookmarkStart w:id="0" w:name="_GoBack"/>
-      <w:bookmarkEnd w:id="0"/>
     </w:p>
     <w:p>
       <w:pPr>
         <w:pStyle w:val="ListParagraph"/>
         <w:ind w:left="360" w:firstLine="360"/>
         <w:rPr>
-          <w:rFonts w:hint="eastAsia"/>
           <w:lang w:eastAsia="zh-CN"/>
         </w:rPr>
       </w:pPr>
@@ -225,7 +508,6 @@
           <w:numId w:val="3"/>
         </w:numPr>
         <w:rPr>
-          <w:rFonts w:hint="eastAsia"/>
           <w:lang w:eastAsia="zh-CN"/>
         </w:rPr>
       </w:pPr>
@@ -240,9 +522,8 @@
     <w:p>
       <w:pPr>
         <w:pStyle w:val="ListParagraph"/>
-        <w:ind w:left="360"/>
-        <w:rPr>
-          <w:rFonts w:hint="eastAsia"/>
+        <w:ind w:left="360" w:firstLine="360"/>
+        <w:rPr>
           <w:lang w:eastAsia="zh-CN"/>
         </w:rPr>
       </w:pPr>
@@ -253,6 +534,58 @@
         </w:rPr>
         <w:t>浙江联保有承保和定损两类车型库。</w:t>
       </w:r>
+      <w:r>
+        <w:rPr>
+          <w:rFonts w:hint="eastAsia"/>
+          <w:lang w:eastAsia="zh-CN"/>
+        </w:rPr>
+        <w:t>其中定损车型名称由车系、公告号、发动机排量、变速箱配置及</w:t>
+      </w:r>
+      <w:r>
+        <w:rPr>
+          <w:rFonts w:hint="eastAsia"/>
+          <w:lang w:eastAsia="zh-CN"/>
+        </w:rPr>
+        <w:t>年份区间组成。此外，在定损车型库中还包含以下信息：</w:t>
+      </w:r>
+    </w:p>
+    <w:p>
+      <w:pPr>
+        <w:pStyle w:val="ListParagraph"/>
+        <w:numPr>
+          <w:ilvl w:val="0"/>
+          <w:numId w:val="4"/>
+        </w:numPr>
+        <w:rPr>
+          <w:lang w:eastAsia="zh-CN"/>
+        </w:rPr>
+      </w:pPr>
+      <w:r>
+        <w:rPr>
+          <w:rFonts w:hint="eastAsia"/>
+          <w:lang w:eastAsia="zh-CN"/>
+        </w:rPr>
+        <w:t>车型</w:t>
+      </w:r>
+      <w:r>
+        <w:rPr>
+          <w:rFonts w:hint="eastAsia"/>
+          <w:lang w:eastAsia="zh-CN"/>
+        </w:rPr>
+        <w:t>ID</w:t>
+      </w:r>
+    </w:p>
+    <w:p>
+      <w:pPr>
+        <w:pStyle w:val="ListParagraph"/>
+        <w:numPr>
+          <w:ilvl w:val="0"/>
+          <w:numId w:val="4"/>
+        </w:numPr>
+        <w:rPr>
+          <w:lang w:eastAsia="zh-CN"/>
+        </w:rPr>
+      </w:pPr>
     </w:p>
     <w:sectPr>
       <w:pgSz w:w="12240" w:h="15840"/>
@@ -445,6 +778,184 @@
     </w:lvl>
   </w:abstractNum>
   <w:abstractNum w:abstractNumId="2">
+    <w:nsid w:val="51976047"/>
+    <w:multiLevelType w:val="hybridMultilevel"/>
+    <w:tmpl w:val="3030F28A"/>
+    <w:lvl w:ilvl="0" w:tplc="8A86A520">
+      <w:start w:val="1"/>
+      <w:numFmt w:val="decimal"/>
+      <w:lvlText w:val="%1)"/>
+      <w:lvlJc w:val="left"/>
+      <w:pPr>
+        <w:ind w:left="1080" w:hanging="360"/>
+      </w:pPr>
+      <w:rPr>
+        <w:rFonts w:hint="eastAsia"/>
+      </w:rPr>
+    </w:lvl>
+    <w:lvl w:ilvl="1" w:tplc="04090019" w:tentative="1">
+      <w:start w:val="1"/>
+      <w:numFmt w:val="lowerLetter"/>
+      <w:lvlText w:val="%2."/>
+      <w:lvlJc w:val="left"/>
+      <w:pPr>
+        <w:ind w:left="1800" w:hanging="360"/>
+      </w:pPr>
+    </w:lvl>
+    <w:lvl w:ilvl="2" w:tplc="0409001B" w:tentative="1">
+      <w:start w:val="1"/>
+      <w:numFmt w:val="lowerRoman"/>
+      <w:lvlText w:val="%3."/>
+      <w:lvlJc w:val="right"/>
+      <w:pPr>
+        <w:ind w:left="2520" w:hanging="180"/>
+      </w:pPr>
+    </w:lvl>
+    <w:lvl w:ilvl="3" w:tplc="0409000F" w:tentative="1">
+      <w:start w:val="1"/>
+      <w:numFmt w:val="decimal"/>
+      <w:lvlText w:val="%4."/>
+      <w:lvlJc w:val="left"/>
+      <w:pPr>
+        <w:ind w:left="3240" w:hanging="360"/>
+      </w:pPr>
+    </w:lvl>
+    <w:lvl w:ilvl="4" w:tplc="04090019" w:tentative="1">
+      <w:start w:val="1"/>
+      <w:numFmt w:val="lowerLetter"/>
+      <w:lvlText w:val="%5."/>
+      <w:lvlJc w:val="left"/>
+      <w:pPr>
+        <w:ind w:left="3960" w:hanging="360"/>
+      </w:pPr>
+    </w:lvl>
+    <w:lvl w:ilvl="5" w:tplc="0409001B" w:tentative="1">
+      <w:start w:val="1"/>
+      <w:numFmt w:val="lowerRoman"/>
+      <w:lvlText w:val="%6."/>
+      <w:lvlJc w:val="right"/>
+      <w:pPr>
+        <w:ind w:left="4680" w:hanging="180"/>
+      </w:pPr>
+    </w:lvl>
+    <w:lvl w:ilvl="6" w:tplc="0409000F" w:tentative="1">
+      <w:start w:val="1"/>
+      <w:numFmt w:val="decimal"/>
+      <w:lvlText w:val="%7."/>
+      <w:lvlJc w:val="left"/>
+      <w:pPr>
+        <w:ind w:left="5400" w:hanging="360"/>
+      </w:pPr>
+    </w:lvl>
+    <w:lvl w:ilvl="7" w:tplc="04090019" w:tentative="1">
+      <w:start w:val="1"/>
+      <w:numFmt w:val="lowerLetter"/>
+      <w:lvlText w:val="%8."/>
+      <w:lvlJc w:val="left"/>
+      <w:pPr>
+        <w:ind w:left="6120" w:hanging="360"/>
+      </w:pPr>
+    </w:lvl>
+    <w:lvl w:ilvl="8" w:tplc="0409001B" w:tentative="1">
+      <w:start w:val="1"/>
+      <w:numFmt w:val="lowerRoman"/>
+      <w:lvlText w:val="%9."/>
+      <w:lvlJc w:val="right"/>
+      <w:pPr>
+        <w:ind w:left="6840" w:hanging="180"/>
+      </w:pPr>
+    </w:lvl>
+  </w:abstractNum>
+  <w:abstractNum w:abstractNumId="3">
+    <w:nsid w:val="67F27ACA"/>
+    <w:multiLevelType w:val="hybridMultilevel"/>
+    <w:tmpl w:val="97F882A0"/>
+    <w:lvl w:ilvl="0" w:tplc="71D47352">
+      <w:start w:val="1"/>
+      <w:numFmt w:val="decimal"/>
+      <w:lvlText w:val="%1."/>
+      <w:lvlJc w:val="left"/>
+      <w:pPr>
+        <w:ind w:left="720" w:hanging="360"/>
+      </w:pPr>
+      <w:rPr>
+        <w:rFonts w:hint="eastAsia"/>
+      </w:rPr>
+    </w:lvl>
+    <w:lvl w:ilvl="1" w:tplc="04090019" w:tentative="1">
+      <w:start w:val="1"/>
+      <w:numFmt w:val="lowerLetter"/>
+      <w:lvlText w:val="%2."/>
+      <w:lvlJc w:val="left"/>
+      <w:pPr>
+        <w:ind w:left="1440" w:hanging="360"/>
+      </w:pPr>
+    </w:lvl>
+    <w:lvl w:ilvl="2" w:tplc="0409001B" w:tentative="1">
+      <w:start w:val="1"/>
+      <w:numFmt w:val="lowerRoman"/>
+      <w:lvlText w:val="%3."/>
+      <w:lvlJc w:val="right"/>
+      <w:pPr>
+        <w:ind w:left="2160" w:hanging="180"/>
+      </w:pPr>
+    </w:lvl>
+    <w:lvl w:ilvl="3" w:tplc="0409000F" w:tentative="1">
+      <w:start w:val="1"/>
+      <w:numFmt w:val="decimal"/>
+      <w:lvlText w:val="%4."/>
+      <w:lvlJc w:val="left"/>
+      <w:pPr>
+        <w:ind w:left="2880" w:hanging="360"/>
+      </w:pPr>
+    </w:lvl>
+    <w:lvl w:ilvl="4" w:tplc="04090019" w:tentative="1">
+      <w:start w:val="1"/>
+      <w:numFmt w:val="lowerLetter"/>
+      <w:lvlText w:val="%5."/>
+      <w:lvlJc w:val="left"/>
+      <w:pPr>
+        <w:ind w:left="3600" w:hanging="360"/>
+      </w:pPr>
+    </w:lvl>
+    <w:lvl w:ilvl="5" w:tplc="0409001B" w:tentative="1">
+      <w:start w:val="1"/>
+      <w:numFmt w:val="lowerRoman"/>
+      <w:lvlText w:val="%6."/>
+      <w:lvlJc w:val="right"/>
+      <w:pPr>
+        <w:ind w:left="4320" w:hanging="180"/>
+      </w:pPr>
+    </w:lvl>
+    <w:lvl w:ilvl="6" w:tplc="0409000F" w:tentative="1">
+      <w:start w:val="1"/>
+      <w:numFmt w:val="decimal"/>
+      <w:lvlText w:val="%7."/>
+      <w:lvlJc w:val="left"/>
+      <w:pPr>
+        <w:ind w:left="5040" w:hanging="360"/>
+      </w:pPr>
+    </w:lvl>
+    <w:lvl w:ilvl="7" w:tplc="04090019" w:tentative="1">
+      <w:start w:val="1"/>
+      <w:numFmt w:val="lowerLetter"/>
+      <w:lvlText w:val="%8."/>
+      <w:lvlJc w:val="left"/>
+      <w:pPr>
+        <w:ind w:left="5760" w:hanging="360"/>
+      </w:pPr>
+    </w:lvl>
+    <w:lvl w:ilvl="8" w:tplc="0409001B" w:tentative="1">
+      <w:start w:val="1"/>
+      <w:numFmt w:val="lowerRoman"/>
+      <w:lvlText w:val="%9."/>
+      <w:lvlJc w:val="right"/>
+      <w:pPr>
+        <w:ind w:left="6480" w:hanging="180"/>
+      </w:pPr>
+    </w:lvl>
+  </w:abstractNum>
+  <w:abstractNum w:abstractNumId="4">
     <w:nsid w:val="7F7624FE"/>
     <w:multiLevelType w:val="hybridMultilevel"/>
     <w:tmpl w:val="BFD0423A"/>
@@ -540,7 +1051,13 @@
     <w:abstractNumId w:val="1"/>
   </w:num>
   <w:num w:numId="3">
+    <w:abstractNumId w:val="4"/>
+  </w:num>
+  <w:num w:numId="4">
     <w:abstractNumId w:val="2"/>
+  </w:num>
+  <w:num w:numId="5">
+    <w:abstractNumId w:val="3"/>
   </w:num>
 </w:numbering>
 </file>
@@ -980,7 +1497,7 @@
     <w:link w:val="TitleChar"/>
     <w:uiPriority w:val="10"/>
     <w:qFormat/>
-    <w:rsid w:val="001A641A"/>
+    <w:rsid w:val="00D17E69"/>
     <w:pPr>
       <w:contextualSpacing/>
     </w:pPr>
@@ -988,7 +1505,7 @@
       <w:rFonts w:asciiTheme="majorHAnsi" w:eastAsiaTheme="majorEastAsia" w:hAnsiTheme="majorHAnsi" w:cstheme="majorBidi"/>
       <w:spacing w:val="-10"/>
       <w:kern w:val="28"/>
-      <w:sz w:val="56"/>
+      <w:sz w:val="40"/>
       <w:szCs w:val="56"/>
     </w:rPr>
   </w:style>
@@ -997,12 +1514,12 @@
     <w:basedOn w:val="DefaultParagraphFont"/>
     <w:link w:val="Title"/>
     <w:uiPriority w:val="10"/>
-    <w:rsid w:val="001A641A"/>
+    <w:rsid w:val="00D17E69"/>
     <w:rPr>
       <w:rFonts w:asciiTheme="majorHAnsi" w:eastAsiaTheme="majorEastAsia" w:hAnsiTheme="majorHAnsi" w:cstheme="majorBidi"/>
       <w:spacing w:val="-10"/>
       <w:kern w:val="28"/>
-      <w:sz w:val="56"/>
+      <w:sz w:val="40"/>
       <w:szCs w:val="56"/>
     </w:rPr>
   </w:style>
@@ -1016,6 +1533,29 @@
       <w:ind w:left="720"/>
       <w:contextualSpacing/>
     </w:pPr>
+  </w:style>
+  <w:style w:type="table" w:styleId="TableGrid">
+    <w:name w:val="Table Grid"/>
+    <w:basedOn w:val="TableNormal"/>
+    <w:uiPriority w:val="39"/>
+    <w:rsid w:val="00490099"/>
+    <w:tblPr>
+      <w:tblInd w:w="0" w:type="dxa"/>
+      <w:tblBorders>
+        <w:top w:val="single" w:sz="4" w:space="0" w:color="auto"/>
+        <w:left w:val="single" w:sz="4" w:space="0" w:color="auto"/>
+        <w:bottom w:val="single" w:sz="4" w:space="0" w:color="auto"/>
+        <w:right w:val="single" w:sz="4" w:space="0" w:color="auto"/>
+        <w:insideH w:val="single" w:sz="4" w:space="0" w:color="auto"/>
+        <w:insideV w:val="single" w:sz="4" w:space="0" w:color="auto"/>
+      </w:tblBorders>
+      <w:tblCellMar>
+        <w:top w:w="0" w:type="dxa"/>
+        <w:left w:w="108" w:type="dxa"/>
+        <w:bottom w:w="0" w:type="dxa"/>
+        <w:right w:w="108" w:type="dxa"/>
+      </w:tblCellMar>
+    </w:tblPr>
   </w:style>
 </w:styles>
 </file>

</xml_diff>

<commit_message>
Update car base rules
</commit_message>
<xml_diff>
--- a/Documentations/车型库定义规则.docx
+++ b/Documentations/车型库定义规则.docx
@@ -16,14 +16,21 @@
           <w:rFonts w:hint="eastAsia"/>
           <w:lang w:eastAsia="zh-CN"/>
         </w:rPr>
-        <w:t>车型库定义规则</w:t>
-      </w:r>
-      <w:r>
-        <w:rPr>
-          <w:rFonts w:hint="eastAsia"/>
-          <w:lang w:eastAsia="zh-CN"/>
-        </w:rPr>
-        <w:t>标准</w:t>
+        <w:t>车型库定义</w:t>
+      </w:r>
+      <w:r>
+        <w:rPr>
+          <w:rFonts w:hint="eastAsia"/>
+          <w:lang w:eastAsia="zh-CN"/>
+        </w:rPr>
+        <w:t>及编码</w:t>
+      </w:r>
+      <w:r>
+        <w:rPr>
+          <w:rFonts w:hint="eastAsia"/>
+          <w:lang w:eastAsia="zh-CN"/>
+        </w:rPr>
+        <w:t>规则</w:t>
       </w:r>
       <w:r>
         <w:rPr>
@@ -154,18 +161,18 @@
     </w:p>
     <w:p>
       <w:pPr>
-        <w:pStyle w:val="ListParagraph"/>
-        <w:rPr>
-          <w:rFonts w:hint="eastAsia"/>
-          <w:lang w:eastAsia="zh-CN"/>
-        </w:rPr>
-      </w:pPr>
-      <w:r>
-        <w:rPr>
-          <w:rFonts w:hint="eastAsia"/>
-          <w:lang w:eastAsia="zh-CN"/>
-        </w:rPr>
-        <w:t xml:space="preserve">        </w:t>
+        <w:ind w:left="360" w:firstLine="360"/>
+        <w:rPr>
+          <w:rFonts w:hint="eastAsia"/>
+          <w:lang w:eastAsia="zh-CN"/>
+        </w:rPr>
+      </w:pPr>
+      <w:r>
+        <w:rPr>
+          <w:rFonts w:hint="eastAsia"/>
+          <w:lang w:eastAsia="zh-CN"/>
+        </w:rPr>
+        <w:t>目前</w:t>
       </w:r>
       <w:r>
         <w:rPr>
@@ -179,7 +186,7 @@
           <w:rFonts w:hint="eastAsia"/>
           <w:lang w:eastAsia="zh-CN"/>
         </w:rPr>
-        <w:t>114</w:t>
+        <w:t>115</w:t>
       </w:r>
       <w:r>
         <w:rPr>
@@ -214,14 +221,21 @@
           <w:rFonts w:hint="eastAsia"/>
           <w:lang w:eastAsia="zh-CN"/>
         </w:rPr>
-        <w:t>编码长度均采用三位大写英文字母，由产地</w:t>
-      </w:r>
-      <w:r>
-        <w:rPr>
-          <w:rFonts w:hint="eastAsia"/>
-          <w:lang w:eastAsia="zh-CN"/>
-        </w:rPr>
-        <w:t>+</w:t>
+        <w:t>编码</w:t>
+      </w:r>
+      <w:r>
+        <w:rPr>
+          <w:rFonts w:hint="eastAsia"/>
+          <w:lang w:eastAsia="zh-CN"/>
+        </w:rPr>
+        <w:t>均采用三位大写英文字母，由产地</w:t>
+      </w:r>
+      <w:r>
+        <w:rPr>
+          <w:rFonts w:hint="eastAsia"/>
+          <w:lang w:eastAsia="zh-CN"/>
+        </w:rPr>
+        <w:t>或汽车公司名称及</w:t>
       </w:r>
       <w:r>
         <w:rPr>
@@ -235,8 +249,31 @@
           <w:rFonts w:hint="eastAsia"/>
           <w:lang w:eastAsia="zh-CN"/>
         </w:rPr>
-        <w:t>详细见附件。</w:t>
-      </w:r>
+        <w:t>详细见附件</w:t>
+      </w:r>
+      <w:r>
+        <w:rPr>
+          <w:rFonts w:hint="eastAsia"/>
+          <w:lang w:eastAsia="zh-CN"/>
+        </w:rPr>
+        <w:t>一</w:t>
+      </w:r>
+      <w:r>
+        <w:rPr>
+          <w:rFonts w:hint="eastAsia"/>
+          <w:lang w:eastAsia="zh-CN"/>
+        </w:rPr>
+        <w:t>。</w:t>
+      </w:r>
+    </w:p>
+    <w:p>
+      <w:pPr>
+        <w:ind w:left="360" w:firstLine="360"/>
+        <w:rPr>
+          <w:rFonts w:hint="eastAsia"/>
+          <w:lang w:eastAsia="zh-CN"/>
+        </w:rPr>
+      </w:pPr>
     </w:p>
     <w:p>
       <w:pPr>
@@ -255,8 +292,17 @@
           <w:rFonts w:hint="eastAsia"/>
           <w:lang w:eastAsia="zh-CN"/>
         </w:rPr>
-        <w:t>汽车类型编码</w:t>
-      </w:r>
+        <w:t>车系编码</w:t>
+      </w:r>
+    </w:p>
+    <w:p>
+      <w:pPr>
+        <w:pStyle w:val="ListParagraph"/>
+        <w:rPr>
+          <w:rFonts w:hint="eastAsia"/>
+          <w:lang w:eastAsia="zh-CN"/>
+        </w:rPr>
+      </w:pPr>
     </w:p>
     <w:p>
       <w:pPr>
@@ -284,7 +330,324 @@
           <w:rFonts w:hint="eastAsia"/>
           <w:lang w:eastAsia="zh-CN"/>
         </w:rPr>
-        <w:t>车系编码</w:t>
+        <w:t>车辆类别编码</w:t>
+      </w:r>
+    </w:p>
+    <w:p>
+      <w:pPr>
+        <w:ind w:left="360" w:firstLine="360"/>
+        <w:rPr>
+          <w:rFonts w:hint="eastAsia"/>
+          <w:lang w:eastAsia="zh-CN"/>
+        </w:rPr>
+      </w:pPr>
+      <w:r>
+        <w:rPr>
+          <w:rFonts w:hint="eastAsia"/>
+          <w:lang w:eastAsia="zh-CN"/>
+        </w:rPr>
+        <w:t>共包含</w:t>
+      </w:r>
+      <w:r>
+        <w:rPr>
+          <w:rFonts w:hint="eastAsia"/>
+          <w:lang w:eastAsia="zh-CN"/>
+        </w:rPr>
+        <w:t>8</w:t>
+      </w:r>
+      <w:r>
+        <w:rPr>
+          <w:rFonts w:hint="eastAsia"/>
+          <w:lang w:eastAsia="zh-CN"/>
+        </w:rPr>
+        <w:t>种车辆类型</w:t>
+      </w:r>
+      <w:r>
+        <w:rPr>
+          <w:rFonts w:hint="eastAsia"/>
+          <w:lang w:eastAsia="zh-CN"/>
+        </w:rPr>
+        <w:t>，编码采用一</w:t>
+      </w:r>
+      <w:r>
+        <w:rPr>
+          <w:rFonts w:hint="eastAsia"/>
+          <w:lang w:eastAsia="zh-CN"/>
+        </w:rPr>
+        <w:t>位</w:t>
+      </w:r>
+      <w:r>
+        <w:rPr>
+          <w:rFonts w:hint="eastAsia"/>
+          <w:lang w:eastAsia="zh-CN"/>
+        </w:rPr>
+        <w:t>数字编码</w:t>
+      </w:r>
+      <w:r>
+        <w:rPr>
+          <w:rFonts w:hint="eastAsia"/>
+          <w:lang w:eastAsia="zh-CN"/>
+        </w:rPr>
+        <w:t>。</w:t>
+      </w:r>
+      <w:r>
+        <w:rPr>
+          <w:rFonts w:hint="eastAsia"/>
+          <w:lang w:eastAsia="zh-CN"/>
+        </w:rPr>
+        <w:t>详细分类，</w:t>
+      </w:r>
+      <w:r>
+        <w:rPr>
+          <w:rFonts w:hint="eastAsia"/>
+          <w:lang w:eastAsia="zh-CN"/>
+        </w:rPr>
+        <w:t>1</w:t>
+      </w:r>
+      <w:r>
+        <w:rPr>
+          <w:rFonts w:hint="eastAsia"/>
+          <w:lang w:eastAsia="zh-CN"/>
+        </w:rPr>
+        <w:t>——载货汽车，</w:t>
+      </w:r>
+      <w:r>
+        <w:rPr>
+          <w:rFonts w:hint="eastAsia"/>
+          <w:lang w:eastAsia="zh-CN"/>
+        </w:rPr>
+        <w:t>2</w:t>
+      </w:r>
+      <w:r>
+        <w:rPr>
+          <w:rFonts w:hint="eastAsia"/>
+          <w:lang w:eastAsia="zh-CN"/>
+        </w:rPr>
+        <w:t>——越野车，</w:t>
+      </w:r>
+      <w:r>
+        <w:rPr>
+          <w:rFonts w:hint="eastAsia"/>
+          <w:lang w:eastAsia="zh-CN"/>
+        </w:rPr>
+        <w:t>3</w:t>
+      </w:r>
+      <w:r>
+        <w:rPr>
+          <w:rFonts w:hint="eastAsia"/>
+          <w:lang w:eastAsia="zh-CN"/>
+        </w:rPr>
+        <w:t>——</w:t>
+      </w:r>
+      <w:r>
+        <w:rPr>
+          <w:rFonts w:hint="eastAsia"/>
+          <w:lang w:eastAsia="zh-CN"/>
+        </w:rPr>
+        <w:t>自卸汽车，</w:t>
+      </w:r>
+      <w:r>
+        <w:rPr>
+          <w:rFonts w:hint="eastAsia"/>
+          <w:lang w:eastAsia="zh-CN"/>
+        </w:rPr>
+        <w:t>4</w:t>
+      </w:r>
+      <w:r>
+        <w:rPr>
+          <w:rFonts w:hint="eastAsia"/>
+          <w:lang w:eastAsia="zh-CN"/>
+        </w:rPr>
+        <w:t>——牵引汽车，</w:t>
+      </w:r>
+      <w:r>
+        <w:rPr>
+          <w:rFonts w:hint="eastAsia"/>
+          <w:lang w:eastAsia="zh-CN"/>
+        </w:rPr>
+        <w:t>5</w:t>
+      </w:r>
+      <w:r>
+        <w:rPr>
+          <w:rFonts w:hint="eastAsia"/>
+          <w:lang w:eastAsia="zh-CN"/>
+        </w:rPr>
+        <w:t>——专用车，</w:t>
+      </w:r>
+      <w:r>
+        <w:rPr>
+          <w:rFonts w:hint="eastAsia"/>
+          <w:lang w:eastAsia="zh-CN"/>
+        </w:rPr>
+        <w:t>6</w:t>
+      </w:r>
+      <w:r>
+        <w:rPr>
+          <w:rFonts w:hint="eastAsia"/>
+          <w:lang w:eastAsia="zh-CN"/>
+        </w:rPr>
+        <w:t>——客车，</w:t>
+      </w:r>
+      <w:r>
+        <w:rPr>
+          <w:rFonts w:hint="eastAsia"/>
+          <w:lang w:eastAsia="zh-CN"/>
+        </w:rPr>
+        <w:t>7</w:t>
+      </w:r>
+      <w:r>
+        <w:rPr>
+          <w:rFonts w:hint="eastAsia"/>
+          <w:lang w:eastAsia="zh-CN"/>
+        </w:rPr>
+        <w:t>——轿车，</w:t>
+      </w:r>
+      <w:r>
+        <w:rPr>
+          <w:rFonts w:hint="eastAsia"/>
+          <w:lang w:eastAsia="zh-CN"/>
+        </w:rPr>
+        <w:t>9</w:t>
+      </w:r>
+      <w:r>
+        <w:rPr>
+          <w:rFonts w:hint="eastAsia"/>
+          <w:lang w:eastAsia="zh-CN"/>
+        </w:rPr>
+        <w:t>——半挂车</w:t>
+      </w:r>
+      <w:r>
+        <w:rPr>
+          <w:rFonts w:hint="eastAsia"/>
+          <w:lang w:eastAsia="zh-CN"/>
+        </w:rPr>
+        <w:t>。其中</w:t>
+      </w:r>
+      <w:r>
+        <w:rPr>
+          <w:rFonts w:hint="eastAsia"/>
+          <w:lang w:eastAsia="zh-CN"/>
+        </w:rPr>
+        <w:t>1</w:t>
+      </w:r>
+      <w:r>
+        <w:rPr>
+          <w:rFonts w:hint="eastAsia"/>
+          <w:lang w:eastAsia="zh-CN"/>
+        </w:rPr>
+        <w:t>、</w:t>
+      </w:r>
+      <w:r>
+        <w:rPr>
+          <w:rFonts w:hint="eastAsia"/>
+          <w:lang w:eastAsia="zh-CN"/>
+        </w:rPr>
+        <w:t>3</w:t>
+      </w:r>
+      <w:r>
+        <w:rPr>
+          <w:rFonts w:hint="eastAsia"/>
+          <w:lang w:eastAsia="zh-CN"/>
+        </w:rPr>
+        <w:t>、</w:t>
+      </w:r>
+      <w:r>
+        <w:rPr>
+          <w:rFonts w:hint="eastAsia"/>
+          <w:lang w:eastAsia="zh-CN"/>
+        </w:rPr>
+        <w:t>4</w:t>
+      </w:r>
+      <w:r>
+        <w:rPr>
+          <w:rFonts w:hint="eastAsia"/>
+          <w:lang w:eastAsia="zh-CN"/>
+        </w:rPr>
+        <w:t>、</w:t>
+      </w:r>
+      <w:r>
+        <w:rPr>
+          <w:rFonts w:hint="eastAsia"/>
+          <w:lang w:eastAsia="zh-CN"/>
+        </w:rPr>
+        <w:t>9</w:t>
+      </w:r>
+      <w:r>
+        <w:rPr>
+          <w:rFonts w:hint="eastAsia"/>
+          <w:lang w:eastAsia="zh-CN"/>
+        </w:rPr>
+        <w:t>属于商用车，</w:t>
+      </w:r>
+      <w:r>
+        <w:rPr>
+          <w:rFonts w:hint="eastAsia"/>
+          <w:lang w:eastAsia="zh-CN"/>
+        </w:rPr>
+        <w:t>2</w:t>
+      </w:r>
+      <w:r>
+        <w:rPr>
+          <w:rFonts w:hint="eastAsia"/>
+          <w:lang w:eastAsia="zh-CN"/>
+        </w:rPr>
+        <w:t>、</w:t>
+      </w:r>
+      <w:r>
+        <w:rPr>
+          <w:rFonts w:hint="eastAsia"/>
+          <w:lang w:eastAsia="zh-CN"/>
+        </w:rPr>
+        <w:t>6</w:t>
+      </w:r>
+      <w:r>
+        <w:rPr>
+          <w:rFonts w:hint="eastAsia"/>
+          <w:lang w:eastAsia="zh-CN"/>
+        </w:rPr>
+        <w:t>、</w:t>
+      </w:r>
+      <w:r>
+        <w:rPr>
+          <w:rFonts w:hint="eastAsia"/>
+          <w:lang w:eastAsia="zh-CN"/>
+        </w:rPr>
+        <w:t>7</w:t>
+      </w:r>
+      <w:r>
+        <w:rPr>
+          <w:rFonts w:hint="eastAsia"/>
+          <w:lang w:eastAsia="zh-CN"/>
+        </w:rPr>
+        <w:t>属于乘用车，</w:t>
+      </w:r>
+      <w:r>
+        <w:rPr>
+          <w:rFonts w:hint="eastAsia"/>
+          <w:lang w:eastAsia="zh-CN"/>
+        </w:rPr>
+        <w:t>5</w:t>
+      </w:r>
+      <w:r>
+        <w:rPr>
+          <w:rFonts w:hint="eastAsia"/>
+          <w:lang w:eastAsia="zh-CN"/>
+        </w:rPr>
+        <w:t>视情况而定。</w:t>
+      </w:r>
+      <w:r>
+        <w:rPr>
+          <w:rFonts w:hint="eastAsia"/>
+          <w:lang w:eastAsia="zh-CN"/>
+        </w:rPr>
+        <w:t>详细见附件三</w:t>
+      </w:r>
+      <w:r>
+        <w:rPr>
+          <w:rFonts w:hint="eastAsia"/>
+          <w:lang w:eastAsia="zh-CN"/>
+        </w:rPr>
+        <w:t>。</w:t>
       </w:r>
       <w:bookmarkStart w:id="0" w:name="_GoBack"/>
       <w:bookmarkEnd w:id="0"/>
@@ -320,10 +683,73 @@
     </w:p>
     <w:p>
       <w:pPr>
-        <w:rPr>
-          <w:lang w:eastAsia="zh-CN"/>
-        </w:rPr>
-      </w:pPr>
+        <w:pStyle w:val="ListParagraph"/>
+        <w:rPr>
+          <w:rFonts w:hint="eastAsia"/>
+          <w:lang w:eastAsia="zh-CN"/>
+        </w:rPr>
+      </w:pPr>
+    </w:p>
+    <w:p>
+      <w:pPr>
+        <w:pStyle w:val="ListParagraph"/>
+        <w:numPr>
+          <w:ilvl w:val="0"/>
+          <w:numId w:val="2"/>
+        </w:numPr>
+        <w:rPr>
+          <w:rFonts w:hint="eastAsia"/>
+          <w:lang w:eastAsia="zh-CN"/>
+        </w:rPr>
+      </w:pPr>
+      <w:r>
+        <w:rPr>
+          <w:rFonts w:hint="eastAsia"/>
+          <w:lang w:eastAsia="zh-CN"/>
+        </w:rPr>
+        <w:t>附件列表</w:t>
+      </w:r>
+    </w:p>
+    <w:p>
+      <w:pPr>
+        <w:pStyle w:val="ListParagraph"/>
+        <w:ind w:left="480"/>
+        <w:rPr>
+          <w:rFonts w:hint="eastAsia"/>
+          <w:lang w:eastAsia="zh-CN"/>
+        </w:rPr>
+      </w:pPr>
+      <w:r>
+        <w:rPr>
+          <w:rFonts w:hint="eastAsia"/>
+          <w:lang w:eastAsia="zh-CN"/>
+        </w:rPr>
+        <w:t>附件一：《品牌编码》</w:t>
+      </w:r>
+    </w:p>
+    <w:p>
+      <w:pPr>
+        <w:pStyle w:val="ListParagraph"/>
+        <w:ind w:left="480"/>
+        <w:rPr>
+          <w:rFonts w:hint="eastAsia"/>
+          <w:lang w:eastAsia="zh-CN"/>
+        </w:rPr>
+      </w:pPr>
+      <w:r>
+        <w:rPr>
+          <w:rFonts w:hint="eastAsia"/>
+          <w:lang w:eastAsia="zh-CN"/>
+        </w:rPr>
+        <w:t>附件三：《车辆类别编码</w:t>
+      </w:r>
+      <w:r>
+        <w:rPr>
+          <w:rFonts w:hint="eastAsia"/>
+          <w:lang w:eastAsia="zh-CN"/>
+        </w:rPr>
+        <w:t>》</w:t>
+      </w:r>
     </w:p>
     <w:p>
       <w:pPr>

</xml_diff>

<commit_message>
Add Autadex presentation slides
</commit_message>
<xml_diff>
--- a/Documentations/车型库定义规则.docx
+++ b/Documentations/车型库定义规则.docx
@@ -125,15 +125,6 @@
     </w:p>
     <w:p>
       <w:pPr>
-        <w:ind w:left="360"/>
-        <w:rPr>
-          <w:rFonts w:hint="eastAsia"/>
-          <w:lang w:eastAsia="zh-CN"/>
-        </w:rPr>
-      </w:pPr>
-    </w:p>
-    <w:p>
-      <w:pPr>
         <w:pStyle w:val="ListParagraph"/>
         <w:numPr>
           <w:ilvl w:val="0"/>
@@ -292,26 +283,19 @@
           <w:rFonts w:hint="eastAsia"/>
           <w:lang w:eastAsia="zh-CN"/>
         </w:rPr>
-        <w:t>车系编码</w:t>
-      </w:r>
-    </w:p>
-    <w:p>
-      <w:pPr>
-        <w:pStyle w:val="ListParagraph"/>
-        <w:rPr>
-          <w:rFonts w:hint="eastAsia"/>
-          <w:lang w:eastAsia="zh-CN"/>
-        </w:rPr>
-      </w:pPr>
-    </w:p>
-    <w:p>
-      <w:pPr>
-        <w:pStyle w:val="ListParagraph"/>
-        <w:rPr>
-          <w:rFonts w:hint="eastAsia"/>
-          <w:lang w:eastAsia="zh-CN"/>
-        </w:rPr>
-      </w:pPr>
+        <w:t>车辆类型编码</w:t>
+      </w:r>
+    </w:p>
+    <w:p>
+      <w:pPr>
+        <w:pStyle w:val="ListParagraph"/>
+        <w:rPr>
+          <w:rFonts w:hint="eastAsia"/>
+          <w:lang w:eastAsia="zh-CN"/>
+        </w:rPr>
+      </w:pPr>
+      <w:bookmarkStart w:id="0" w:name="_GoBack"/>
+      <w:bookmarkEnd w:id="0"/>
     </w:p>
     <w:p>
       <w:pPr>
@@ -330,327 +314,17 @@
           <w:rFonts w:hint="eastAsia"/>
           <w:lang w:eastAsia="zh-CN"/>
         </w:rPr>
-        <w:t>车辆类别编码</w:t>
-      </w:r>
-    </w:p>
-    <w:p>
-      <w:pPr>
-        <w:ind w:left="360" w:firstLine="360"/>
-        <w:rPr>
-          <w:rFonts w:hint="eastAsia"/>
-          <w:lang w:eastAsia="zh-CN"/>
-        </w:rPr>
-      </w:pPr>
-      <w:r>
-        <w:rPr>
-          <w:rFonts w:hint="eastAsia"/>
-          <w:lang w:eastAsia="zh-CN"/>
-        </w:rPr>
-        <w:t>共包含</w:t>
-      </w:r>
-      <w:r>
-        <w:rPr>
-          <w:rFonts w:hint="eastAsia"/>
-          <w:lang w:eastAsia="zh-CN"/>
-        </w:rPr>
-        <w:t>8</w:t>
-      </w:r>
-      <w:r>
-        <w:rPr>
-          <w:rFonts w:hint="eastAsia"/>
-          <w:lang w:eastAsia="zh-CN"/>
-        </w:rPr>
-        <w:t>种车辆类型</w:t>
-      </w:r>
-      <w:r>
-        <w:rPr>
-          <w:rFonts w:hint="eastAsia"/>
-          <w:lang w:eastAsia="zh-CN"/>
-        </w:rPr>
-        <w:t>，编码采用一</w:t>
-      </w:r>
-      <w:r>
-        <w:rPr>
-          <w:rFonts w:hint="eastAsia"/>
-          <w:lang w:eastAsia="zh-CN"/>
-        </w:rPr>
-        <w:t>位</w:t>
-      </w:r>
-      <w:r>
-        <w:rPr>
-          <w:rFonts w:hint="eastAsia"/>
-          <w:lang w:eastAsia="zh-CN"/>
-        </w:rPr>
-        <w:t>数字编码</w:t>
-      </w:r>
-      <w:r>
-        <w:rPr>
-          <w:rFonts w:hint="eastAsia"/>
-          <w:lang w:eastAsia="zh-CN"/>
-        </w:rPr>
-        <w:t>。</w:t>
-      </w:r>
-      <w:r>
-        <w:rPr>
-          <w:rFonts w:hint="eastAsia"/>
-          <w:lang w:eastAsia="zh-CN"/>
-        </w:rPr>
-        <w:t>详细分类，</w:t>
-      </w:r>
-      <w:r>
-        <w:rPr>
-          <w:rFonts w:hint="eastAsia"/>
-          <w:lang w:eastAsia="zh-CN"/>
-        </w:rPr>
-        <w:t>1</w:t>
-      </w:r>
-      <w:r>
-        <w:rPr>
-          <w:rFonts w:hint="eastAsia"/>
-          <w:lang w:eastAsia="zh-CN"/>
-        </w:rPr>
-        <w:t>——载货汽车，</w:t>
-      </w:r>
-      <w:r>
-        <w:rPr>
-          <w:rFonts w:hint="eastAsia"/>
-          <w:lang w:eastAsia="zh-CN"/>
-        </w:rPr>
-        <w:t>2</w:t>
-      </w:r>
-      <w:r>
-        <w:rPr>
-          <w:rFonts w:hint="eastAsia"/>
-          <w:lang w:eastAsia="zh-CN"/>
-        </w:rPr>
-        <w:t>——越野车，</w:t>
-      </w:r>
-      <w:r>
-        <w:rPr>
-          <w:rFonts w:hint="eastAsia"/>
-          <w:lang w:eastAsia="zh-CN"/>
-        </w:rPr>
-        <w:t>3</w:t>
-      </w:r>
-      <w:r>
-        <w:rPr>
-          <w:rFonts w:hint="eastAsia"/>
-          <w:lang w:eastAsia="zh-CN"/>
-        </w:rPr>
-        <w:t>——</w:t>
-      </w:r>
-      <w:r>
-        <w:rPr>
-          <w:rFonts w:hint="eastAsia"/>
-          <w:lang w:eastAsia="zh-CN"/>
-        </w:rPr>
-        <w:t>自卸汽车，</w:t>
-      </w:r>
-      <w:r>
-        <w:rPr>
-          <w:rFonts w:hint="eastAsia"/>
-          <w:lang w:eastAsia="zh-CN"/>
-        </w:rPr>
-        <w:t>4</w:t>
-      </w:r>
-      <w:r>
-        <w:rPr>
-          <w:rFonts w:hint="eastAsia"/>
-          <w:lang w:eastAsia="zh-CN"/>
-        </w:rPr>
-        <w:t>——牵引汽车，</w:t>
-      </w:r>
-      <w:r>
-        <w:rPr>
-          <w:rFonts w:hint="eastAsia"/>
-          <w:lang w:eastAsia="zh-CN"/>
-        </w:rPr>
-        <w:t>5</w:t>
-      </w:r>
-      <w:r>
-        <w:rPr>
-          <w:rFonts w:hint="eastAsia"/>
-          <w:lang w:eastAsia="zh-CN"/>
-        </w:rPr>
-        <w:t>——专用车，</w:t>
-      </w:r>
-      <w:r>
-        <w:rPr>
-          <w:rFonts w:hint="eastAsia"/>
-          <w:lang w:eastAsia="zh-CN"/>
-        </w:rPr>
-        <w:t>6</w:t>
-      </w:r>
-      <w:r>
-        <w:rPr>
-          <w:rFonts w:hint="eastAsia"/>
-          <w:lang w:eastAsia="zh-CN"/>
-        </w:rPr>
-        <w:t>——客车，</w:t>
-      </w:r>
-      <w:r>
-        <w:rPr>
-          <w:rFonts w:hint="eastAsia"/>
-          <w:lang w:eastAsia="zh-CN"/>
-        </w:rPr>
-        <w:t>7</w:t>
-      </w:r>
-      <w:r>
-        <w:rPr>
-          <w:rFonts w:hint="eastAsia"/>
-          <w:lang w:eastAsia="zh-CN"/>
-        </w:rPr>
-        <w:t>——轿车，</w:t>
-      </w:r>
-      <w:r>
-        <w:rPr>
-          <w:rFonts w:hint="eastAsia"/>
-          <w:lang w:eastAsia="zh-CN"/>
-        </w:rPr>
-        <w:t>9</w:t>
-      </w:r>
-      <w:r>
-        <w:rPr>
-          <w:rFonts w:hint="eastAsia"/>
-          <w:lang w:eastAsia="zh-CN"/>
-        </w:rPr>
-        <w:t>——半挂车</w:t>
-      </w:r>
-      <w:r>
-        <w:rPr>
-          <w:rFonts w:hint="eastAsia"/>
-          <w:lang w:eastAsia="zh-CN"/>
-        </w:rPr>
-        <w:t>。其中</w:t>
-      </w:r>
-      <w:r>
-        <w:rPr>
-          <w:rFonts w:hint="eastAsia"/>
-          <w:lang w:eastAsia="zh-CN"/>
-        </w:rPr>
-        <w:t>1</w:t>
-      </w:r>
-      <w:r>
-        <w:rPr>
-          <w:rFonts w:hint="eastAsia"/>
-          <w:lang w:eastAsia="zh-CN"/>
-        </w:rPr>
-        <w:t>、</w:t>
-      </w:r>
-      <w:r>
-        <w:rPr>
-          <w:rFonts w:hint="eastAsia"/>
-          <w:lang w:eastAsia="zh-CN"/>
-        </w:rPr>
-        <w:t>3</w:t>
-      </w:r>
-      <w:r>
-        <w:rPr>
-          <w:rFonts w:hint="eastAsia"/>
-          <w:lang w:eastAsia="zh-CN"/>
-        </w:rPr>
-        <w:t>、</w:t>
-      </w:r>
-      <w:r>
-        <w:rPr>
-          <w:rFonts w:hint="eastAsia"/>
-          <w:lang w:eastAsia="zh-CN"/>
-        </w:rPr>
-        <w:t>4</w:t>
-      </w:r>
-      <w:r>
-        <w:rPr>
-          <w:rFonts w:hint="eastAsia"/>
-          <w:lang w:eastAsia="zh-CN"/>
-        </w:rPr>
-        <w:t>、</w:t>
-      </w:r>
-      <w:r>
-        <w:rPr>
-          <w:rFonts w:hint="eastAsia"/>
-          <w:lang w:eastAsia="zh-CN"/>
-        </w:rPr>
-        <w:t>9</w:t>
-      </w:r>
-      <w:r>
-        <w:rPr>
-          <w:rFonts w:hint="eastAsia"/>
-          <w:lang w:eastAsia="zh-CN"/>
-        </w:rPr>
-        <w:t>属于商用车，</w:t>
-      </w:r>
-      <w:r>
-        <w:rPr>
-          <w:rFonts w:hint="eastAsia"/>
-          <w:lang w:eastAsia="zh-CN"/>
-        </w:rPr>
-        <w:t>2</w:t>
-      </w:r>
-      <w:r>
-        <w:rPr>
-          <w:rFonts w:hint="eastAsia"/>
-          <w:lang w:eastAsia="zh-CN"/>
-        </w:rPr>
-        <w:t>、</w:t>
-      </w:r>
-      <w:r>
-        <w:rPr>
-          <w:rFonts w:hint="eastAsia"/>
-          <w:lang w:eastAsia="zh-CN"/>
-        </w:rPr>
-        <w:t>6</w:t>
-      </w:r>
-      <w:r>
-        <w:rPr>
-          <w:rFonts w:hint="eastAsia"/>
-          <w:lang w:eastAsia="zh-CN"/>
-        </w:rPr>
-        <w:t>、</w:t>
-      </w:r>
-      <w:r>
-        <w:rPr>
-          <w:rFonts w:hint="eastAsia"/>
-          <w:lang w:eastAsia="zh-CN"/>
-        </w:rPr>
-        <w:t>7</w:t>
-      </w:r>
-      <w:r>
-        <w:rPr>
-          <w:rFonts w:hint="eastAsia"/>
-          <w:lang w:eastAsia="zh-CN"/>
-        </w:rPr>
-        <w:t>属于乘用车，</w:t>
-      </w:r>
-      <w:r>
-        <w:rPr>
-          <w:rFonts w:hint="eastAsia"/>
-          <w:lang w:eastAsia="zh-CN"/>
-        </w:rPr>
-        <w:t>5</w:t>
-      </w:r>
-      <w:r>
-        <w:rPr>
-          <w:rFonts w:hint="eastAsia"/>
-          <w:lang w:eastAsia="zh-CN"/>
-        </w:rPr>
-        <w:t>视情况而定。</w:t>
-      </w:r>
-      <w:r>
-        <w:rPr>
-          <w:rFonts w:hint="eastAsia"/>
-          <w:lang w:eastAsia="zh-CN"/>
-        </w:rPr>
-        <w:t>详细见附件三</w:t>
-      </w:r>
-      <w:r>
-        <w:rPr>
-          <w:rFonts w:hint="eastAsia"/>
-          <w:lang w:eastAsia="zh-CN"/>
-        </w:rPr>
-        <w:t>。</w:t>
-      </w:r>
-      <w:bookmarkStart w:id="0" w:name="_GoBack"/>
-      <w:bookmarkEnd w:id="0"/>
+        <w:t>车系编码</w:t>
+      </w:r>
+    </w:p>
+    <w:p>
+      <w:pPr>
+        <w:pStyle w:val="ListParagraph"/>
+        <w:rPr>
+          <w:rFonts w:hint="eastAsia"/>
+          <w:lang w:eastAsia="zh-CN"/>
+        </w:rPr>
+      </w:pPr>
     </w:p>
     <w:p>
       <w:pPr>
@@ -678,6 +352,352 @@
           <w:rFonts w:hint="eastAsia"/>
           <w:lang w:eastAsia="zh-CN"/>
         </w:rPr>
+        <w:t>车辆类别编码</w:t>
+      </w:r>
+    </w:p>
+    <w:p>
+      <w:pPr>
+        <w:ind w:left="360" w:firstLine="360"/>
+        <w:rPr>
+          <w:rFonts w:hint="eastAsia"/>
+          <w:lang w:eastAsia="zh-CN"/>
+        </w:rPr>
+      </w:pPr>
+      <w:r>
+        <w:rPr>
+          <w:rFonts w:hint="eastAsia"/>
+          <w:lang w:eastAsia="zh-CN"/>
+        </w:rPr>
+        <w:t>共包含</w:t>
+      </w:r>
+      <w:r>
+        <w:rPr>
+          <w:rFonts w:hint="eastAsia"/>
+          <w:lang w:eastAsia="zh-CN"/>
+        </w:rPr>
+        <w:t>8</w:t>
+      </w:r>
+      <w:r>
+        <w:rPr>
+          <w:rFonts w:hint="eastAsia"/>
+          <w:lang w:eastAsia="zh-CN"/>
+        </w:rPr>
+        <w:t>种车辆类型</w:t>
+      </w:r>
+      <w:r>
+        <w:rPr>
+          <w:rFonts w:hint="eastAsia"/>
+          <w:lang w:eastAsia="zh-CN"/>
+        </w:rPr>
+        <w:t>，编码采用一</w:t>
+      </w:r>
+      <w:r>
+        <w:rPr>
+          <w:rFonts w:hint="eastAsia"/>
+          <w:lang w:eastAsia="zh-CN"/>
+        </w:rPr>
+        <w:t>位</w:t>
+      </w:r>
+      <w:r>
+        <w:rPr>
+          <w:rFonts w:hint="eastAsia"/>
+          <w:lang w:eastAsia="zh-CN"/>
+        </w:rPr>
+        <w:t>数字编码</w:t>
+      </w:r>
+      <w:r>
+        <w:rPr>
+          <w:rFonts w:hint="eastAsia"/>
+          <w:lang w:eastAsia="zh-CN"/>
+        </w:rPr>
+        <w:t>。</w:t>
+      </w:r>
+      <w:r>
+        <w:rPr>
+          <w:rFonts w:hint="eastAsia"/>
+          <w:lang w:eastAsia="zh-CN"/>
+        </w:rPr>
+        <w:t>详细分类，</w:t>
+      </w:r>
+      <w:r>
+        <w:rPr>
+          <w:rFonts w:hint="eastAsia"/>
+          <w:lang w:eastAsia="zh-CN"/>
+        </w:rPr>
+        <w:t>1</w:t>
+      </w:r>
+      <w:r>
+        <w:rPr>
+          <w:rFonts w:hint="eastAsia"/>
+          <w:lang w:eastAsia="zh-CN"/>
+        </w:rPr>
+        <w:t>——载货汽车，</w:t>
+      </w:r>
+      <w:r>
+        <w:rPr>
+          <w:rFonts w:hint="eastAsia"/>
+          <w:lang w:eastAsia="zh-CN"/>
+        </w:rPr>
+        <w:t>2</w:t>
+      </w:r>
+      <w:r>
+        <w:rPr>
+          <w:rFonts w:hint="eastAsia"/>
+          <w:lang w:eastAsia="zh-CN"/>
+        </w:rPr>
+        <w:t>——越野车，</w:t>
+      </w:r>
+      <w:r>
+        <w:rPr>
+          <w:rFonts w:hint="eastAsia"/>
+          <w:lang w:eastAsia="zh-CN"/>
+        </w:rPr>
+        <w:t>3</w:t>
+      </w:r>
+      <w:r>
+        <w:rPr>
+          <w:rFonts w:hint="eastAsia"/>
+          <w:lang w:eastAsia="zh-CN"/>
+        </w:rPr>
+        <w:t>——</w:t>
+      </w:r>
+      <w:r>
+        <w:rPr>
+          <w:rFonts w:hint="eastAsia"/>
+          <w:lang w:eastAsia="zh-CN"/>
+        </w:rPr>
+        <w:t>自卸汽车，</w:t>
+      </w:r>
+      <w:r>
+        <w:rPr>
+          <w:rFonts w:hint="eastAsia"/>
+          <w:lang w:eastAsia="zh-CN"/>
+        </w:rPr>
+        <w:t>4</w:t>
+      </w:r>
+      <w:r>
+        <w:rPr>
+          <w:rFonts w:hint="eastAsia"/>
+          <w:lang w:eastAsia="zh-CN"/>
+        </w:rPr>
+        <w:t>——牵引汽车，</w:t>
+      </w:r>
+      <w:r>
+        <w:rPr>
+          <w:rFonts w:hint="eastAsia"/>
+          <w:lang w:eastAsia="zh-CN"/>
+        </w:rPr>
+        <w:t>5</w:t>
+      </w:r>
+      <w:r>
+        <w:rPr>
+          <w:rFonts w:hint="eastAsia"/>
+          <w:lang w:eastAsia="zh-CN"/>
+        </w:rPr>
+        <w:t>——专用车，</w:t>
+      </w:r>
+      <w:r>
+        <w:rPr>
+          <w:rFonts w:hint="eastAsia"/>
+          <w:lang w:eastAsia="zh-CN"/>
+        </w:rPr>
+        <w:t>6</w:t>
+      </w:r>
+      <w:r>
+        <w:rPr>
+          <w:rFonts w:hint="eastAsia"/>
+          <w:lang w:eastAsia="zh-CN"/>
+        </w:rPr>
+        <w:t>——客车，</w:t>
+      </w:r>
+      <w:r>
+        <w:rPr>
+          <w:rFonts w:hint="eastAsia"/>
+          <w:lang w:eastAsia="zh-CN"/>
+        </w:rPr>
+        <w:t>7</w:t>
+      </w:r>
+      <w:r>
+        <w:rPr>
+          <w:rFonts w:hint="eastAsia"/>
+          <w:lang w:eastAsia="zh-CN"/>
+        </w:rPr>
+        <w:t>——轿车，</w:t>
+      </w:r>
+      <w:r>
+        <w:rPr>
+          <w:rFonts w:hint="eastAsia"/>
+          <w:lang w:eastAsia="zh-CN"/>
+        </w:rPr>
+        <w:t>9</w:t>
+      </w:r>
+      <w:r>
+        <w:rPr>
+          <w:rFonts w:hint="eastAsia"/>
+          <w:lang w:eastAsia="zh-CN"/>
+        </w:rPr>
+        <w:t>——半挂车</w:t>
+      </w:r>
+      <w:r>
+        <w:rPr>
+          <w:rFonts w:hint="eastAsia"/>
+          <w:lang w:eastAsia="zh-CN"/>
+        </w:rPr>
+        <w:t>。其中</w:t>
+      </w:r>
+      <w:r>
+        <w:rPr>
+          <w:rFonts w:hint="eastAsia"/>
+          <w:lang w:eastAsia="zh-CN"/>
+        </w:rPr>
+        <w:t>1</w:t>
+      </w:r>
+      <w:r>
+        <w:rPr>
+          <w:rFonts w:hint="eastAsia"/>
+          <w:lang w:eastAsia="zh-CN"/>
+        </w:rPr>
+        <w:t>、</w:t>
+      </w:r>
+      <w:r>
+        <w:rPr>
+          <w:rFonts w:hint="eastAsia"/>
+          <w:lang w:eastAsia="zh-CN"/>
+        </w:rPr>
+        <w:t>3</w:t>
+      </w:r>
+      <w:r>
+        <w:rPr>
+          <w:rFonts w:hint="eastAsia"/>
+          <w:lang w:eastAsia="zh-CN"/>
+        </w:rPr>
+        <w:t>、</w:t>
+      </w:r>
+      <w:r>
+        <w:rPr>
+          <w:rFonts w:hint="eastAsia"/>
+          <w:lang w:eastAsia="zh-CN"/>
+        </w:rPr>
+        <w:t>4</w:t>
+      </w:r>
+      <w:r>
+        <w:rPr>
+          <w:rFonts w:hint="eastAsia"/>
+          <w:lang w:eastAsia="zh-CN"/>
+        </w:rPr>
+        <w:t>、</w:t>
+      </w:r>
+      <w:r>
+        <w:rPr>
+          <w:rFonts w:hint="eastAsia"/>
+          <w:lang w:eastAsia="zh-CN"/>
+        </w:rPr>
+        <w:t>9</w:t>
+      </w:r>
+      <w:r>
+        <w:rPr>
+          <w:rFonts w:hint="eastAsia"/>
+          <w:lang w:eastAsia="zh-CN"/>
+        </w:rPr>
+        <w:t>属于商用车，</w:t>
+      </w:r>
+      <w:r>
+        <w:rPr>
+          <w:rFonts w:hint="eastAsia"/>
+          <w:lang w:eastAsia="zh-CN"/>
+        </w:rPr>
+        <w:t>2</w:t>
+      </w:r>
+      <w:r>
+        <w:rPr>
+          <w:rFonts w:hint="eastAsia"/>
+          <w:lang w:eastAsia="zh-CN"/>
+        </w:rPr>
+        <w:t>、</w:t>
+      </w:r>
+      <w:r>
+        <w:rPr>
+          <w:rFonts w:hint="eastAsia"/>
+          <w:lang w:eastAsia="zh-CN"/>
+        </w:rPr>
+        <w:t>6</w:t>
+      </w:r>
+      <w:r>
+        <w:rPr>
+          <w:rFonts w:hint="eastAsia"/>
+          <w:lang w:eastAsia="zh-CN"/>
+        </w:rPr>
+        <w:t>、</w:t>
+      </w:r>
+      <w:r>
+        <w:rPr>
+          <w:rFonts w:hint="eastAsia"/>
+          <w:lang w:eastAsia="zh-CN"/>
+        </w:rPr>
+        <w:t>7</w:t>
+      </w:r>
+      <w:r>
+        <w:rPr>
+          <w:rFonts w:hint="eastAsia"/>
+          <w:lang w:eastAsia="zh-CN"/>
+        </w:rPr>
+        <w:t>属于乘用车，</w:t>
+      </w:r>
+      <w:r>
+        <w:rPr>
+          <w:rFonts w:hint="eastAsia"/>
+          <w:lang w:eastAsia="zh-CN"/>
+        </w:rPr>
+        <w:t>5</w:t>
+      </w:r>
+      <w:r>
+        <w:rPr>
+          <w:rFonts w:hint="eastAsia"/>
+          <w:lang w:eastAsia="zh-CN"/>
+        </w:rPr>
+        <w:t>视情况而定。</w:t>
+      </w:r>
+      <w:r>
+        <w:rPr>
+          <w:rFonts w:hint="eastAsia"/>
+          <w:lang w:eastAsia="zh-CN"/>
+        </w:rPr>
+        <w:t>详细见附件三</w:t>
+      </w:r>
+      <w:r>
+        <w:rPr>
+          <w:rFonts w:hint="eastAsia"/>
+          <w:lang w:eastAsia="zh-CN"/>
+        </w:rPr>
+        <w:t>。</w:t>
+      </w:r>
+    </w:p>
+    <w:p>
+      <w:pPr>
+        <w:pStyle w:val="ListParagraph"/>
+        <w:rPr>
+          <w:rFonts w:hint="eastAsia"/>
+          <w:lang w:eastAsia="zh-CN"/>
+        </w:rPr>
+      </w:pPr>
+    </w:p>
+    <w:p>
+      <w:pPr>
+        <w:pStyle w:val="ListParagraph"/>
+        <w:numPr>
+          <w:ilvl w:val="0"/>
+          <w:numId w:val="5"/>
+        </w:numPr>
+        <w:rPr>
+          <w:rFonts w:hint="eastAsia"/>
+          <w:lang w:eastAsia="zh-CN"/>
+        </w:rPr>
+      </w:pPr>
+      <w:r>
+        <w:rPr>
+          <w:rFonts w:hint="eastAsia"/>
+          <w:lang w:eastAsia="zh-CN"/>
+        </w:rPr>
         <w:t>车型编码</w:t>
       </w:r>
     </w:p>
@@ -725,6 +745,23 @@
           <w:lang w:eastAsia="zh-CN"/>
         </w:rPr>
         <w:t>附件一：《品牌编码》</w:t>
+      </w:r>
+    </w:p>
+    <w:p>
+      <w:pPr>
+        <w:pStyle w:val="ListParagraph"/>
+        <w:ind w:left="480"/>
+        <w:rPr>
+          <w:rFonts w:hint="eastAsia"/>
+          <w:lang w:eastAsia="zh-CN"/>
+        </w:rPr>
+      </w:pPr>
+      <w:r>
+        <w:rPr>
+          <w:rFonts w:hint="eastAsia"/>
+          <w:lang w:eastAsia="zh-CN"/>
+        </w:rPr>
+        <w:t>附件二：《车系编码》</w:t>
       </w:r>
     </w:p>
     <w:p>
@@ -1308,7 +1345,7 @@
         <w:rFonts w:hint="eastAsia"/>
       </w:rPr>
     </w:lvl>
-    <w:lvl w:ilvl="1" w:tplc="04090019" w:tentative="1">
+    <w:lvl w:ilvl="1" w:tplc="04090019">
       <w:start w:val="1"/>
       <w:numFmt w:val="lowerLetter"/>
       <w:lvlText w:val="%2."/>

</xml_diff>